<commit_message>
added project pages (7-11)
</commit_message>
<xml_diff>
--- a/assets/projectImages/Project11_Other/Other projects.docx
+++ b/assets/projectImages/Project11_Other/Other projects.docx
@@ -10,7 +10,18 @@
         <w:rPr>
           <w:rtl w:val="0"/>
         </w:rPr>
-        <w:t xml:space="preserve">1,2,3,4 (surely they don't fit dimension-wise)</w:t>
+        <w:t xml:space="preserve">1,2,3,4 </w:t>
+      </w:r>
+    </w:p>
+    <w:p>
+      <w:pPr>
+        <w:rPr/>
+      </w:pPr>
+      <w:r>
+        <w:rPr>
+          <w:rtl w:val="0"/>
+        </w:rPr>
+        <w:t xml:space="preserve">Utopian city intercepting a mystical, enchanted forest (acrylics on canvas).</w:t>
       </w:r>
     </w:p>
     <w:p>
@@ -32,6 +43,17 @@
         <w:rPr>
           <w:rtl w:val="0"/>
         </w:rPr>
+        <w:t xml:space="preserve">Η αυλή της Θάλειας (acrylics on canvas)</w:t>
+      </w:r>
+    </w:p>
+    <w:p>
+      <w:pPr>
+        <w:rPr/>
+      </w:pPr>
+      <w:r>
+        <w:rPr>
+          <w:rtl w:val="0"/>
+        </w:rPr>
         <w:t xml:space="preserve">8</w:t>
       </w:r>
     </w:p>
@@ -43,6 +65,17 @@
         <w:rPr>
           <w:rtl w:val="0"/>
         </w:rPr>
+        <w:t xml:space="preserve">Still life (acrylics, pencil, colour pencils, inks, watercolour)</w:t>
+      </w:r>
+    </w:p>
+    <w:p>
+      <w:pPr>
+        <w:rPr/>
+      </w:pPr>
+      <w:r>
+        <w:rPr>
+          <w:rtl w:val="0"/>
+        </w:rPr>
         <w:t xml:space="preserve">9</w:t>
       </w:r>
     </w:p>
@@ -54,7 +87,29 @@
         <w:rPr>
           <w:rtl w:val="0"/>
         </w:rPr>
+        <w:t xml:space="preserve">Shell studies (mixed media, lino print, collage)</w:t>
+      </w:r>
+    </w:p>
+    <w:p>
+      <w:pPr>
+        <w:rPr/>
+      </w:pPr>
+      <w:r>
+        <w:rPr>
+          <w:rtl w:val="0"/>
+        </w:rPr>
         <w:t xml:space="preserve">10,11,12,13</w:t>
+      </w:r>
+    </w:p>
+    <w:p>
+      <w:pPr>
+        <w:rPr/>
+      </w:pPr>
+      <w:r>
+        <w:rPr>
+          <w:rtl w:val="0"/>
+        </w:rPr>
+        <w:t xml:space="preserve">Life drawing (pens, watercolour, inks, markers)</w:t>
       </w:r>
     </w:p>
     <w:sectPr>

</xml_diff>